<commit_message>
fp and new bilara data
</commit_message>
<xml_diff>
--- a/footprints/Questions and Thoughts on Footprints 2.docx
+++ b/footprints/Questions and Thoughts on Footprints 2.docx
@@ -222,27 +222,7 @@
           <w:color w:val="000000" w:themeColor="text1"/>
           <w:szCs w:val="28"/>
         </w:rPr>
-        <w:t>t</w:t>
-      </w:r>
-      <w:r>
-        <w:rPr>
-          <w:rFonts w:cs="Times New Roman"/>
-          <w:b/>
-          <w:bCs/>
-          <w:color w:val="000000" w:themeColor="text1"/>
-          <w:szCs w:val="28"/>
-        </w:rPr>
-        <w:t>o</w:t>
-      </w:r>
-      <w:r>
-        <w:rPr>
-          <w:rFonts w:cs="Times New Roman"/>
-          <w:b/>
-          <w:bCs/>
-          <w:color w:val="000000" w:themeColor="text1"/>
-          <w:szCs w:val="28"/>
-        </w:rPr>
-        <w:t>o</w:t>
+        <w:t>too</w:t>
       </w:r>
       <w:r>
         <w:rPr>
@@ -1180,13 +1160,7 @@
     </w:p>
     <w:p>
       <w:r>
-        <w:t>#</w:t>
-      </w:r>
-      <w:r>
-        <w:t>714</w:t>
-      </w:r>
-      <w:r>
-        <w:t xml:space="preserve">- </w:t>
+        <w:t xml:space="preserve">#714- </w:t>
       </w:r>
       <w:proofErr w:type="spellStart"/>
       <w:r>
@@ -1213,21 +1187,7 @@
           <w:b/>
           <w:bCs/>
         </w:rPr>
-        <w:t>Pan</w:t>
-      </w:r>
-      <w:r>
-        <w:rPr>
-          <w:b/>
-          <w:bCs/>
-        </w:rPr>
-        <w:t>de</w:t>
-      </w:r>
-      <w:r>
-        <w:rPr>
-          <w:b/>
-          <w:bCs/>
-        </w:rPr>
-        <w:t>y</w:t>
+        <w:t>Pandey</w:t>
       </w:r>
       <w:r>
         <w:t xml:space="preserve"> thinks </w:t>
@@ -1240,49 +1200,90 @@
     </w:p>
     <w:p>
       <w:r>
-        <w:rPr>
-          <w:color w:val="943634" w:themeColor="accent2" w:themeShade="BF"/>
-        </w:rPr>
-        <w:t>#</w:t>
-      </w:r>
-      <w:r>
-        <w:rPr>
-          <w:color w:val="943634" w:themeColor="accent2" w:themeShade="BF"/>
-        </w:rPr>
-        <w:t>725</w:t>
-      </w:r>
-      <w:r>
-        <w:t xml:space="preserve">- See </w:t>
+        <w:t xml:space="preserve">#725- See </w:t>
+      </w:r>
+      <w:proofErr w:type="spellStart"/>
+      <w:r>
+        <w:rPr>
+          <w:b/>
+          <w:bCs/>
+        </w:rPr>
+        <w:t>Wangal</w:t>
+      </w:r>
+      <w:proofErr w:type="spellEnd"/>
+      <w:r>
+        <w:t xml:space="preserve"> 1995 -&gt; See </w:t>
+      </w:r>
+      <w:proofErr w:type="spellStart"/>
+      <w:r>
+        <w:rPr>
+          <w:b/>
+          <w:bCs/>
+        </w:rPr>
+        <w:t>Wagle</w:t>
+      </w:r>
+      <w:proofErr w:type="spellEnd"/>
+      <w:r>
+        <w:t xml:space="preserve"> 1995</w:t>
+      </w:r>
+    </w:p>
+    <w:p>
+      <w:proofErr w:type="gramStart"/>
+      <w:r>
+        <w:t xml:space="preserve">#733 See </w:t>
+      </w:r>
+      <w:proofErr w:type="spellStart"/>
+      <w:r>
+        <w:rPr>
+          <w:b/>
+          <w:bCs/>
+        </w:rPr>
+        <w:t>Sinh</w:t>
+      </w:r>
+      <w:proofErr w:type="spellEnd"/>
+      <w:r>
+        <w:t xml:space="preserve"> pp.27-31.</w:t>
+      </w:r>
+      <w:proofErr w:type="gramEnd"/>
+      <w:r>
+        <w:t xml:space="preserve"> -&gt; </w:t>
+      </w:r>
+      <w:r>
+        <w:t xml:space="preserve">See </w:t>
+      </w:r>
+      <w:r>
+        <w:rPr>
+          <w:b/>
+          <w:bCs/>
+        </w:rPr>
+        <w:t>Sinh</w:t>
+      </w:r>
+      <w:r>
+        <w:rPr>
+          <w:b/>
+          <w:bCs/>
+        </w:rPr>
+        <w:t>a</w:t>
+      </w:r>
+      <w:r>
+        <w:rPr>
+          <w:b/>
+          <w:bCs/>
+        </w:rPr>
+        <w:t xml:space="preserve"> 2019</w:t>
       </w:r>
       <w:bookmarkStart w:id="0" w:name="_GoBack"/>
-      <w:proofErr w:type="spellStart"/>
-      <w:r>
-        <w:rPr>
-          <w:b/>
-          <w:bCs/>
-        </w:rPr>
-        <w:t>Wangal</w:t>
-      </w:r>
-      <w:proofErr w:type="spellEnd"/>
-      <w:r>
-        <w:t xml:space="preserve"> </w:t>
-      </w:r>
       <w:bookmarkEnd w:id="0"/>
       <w:r>
-        <w:t xml:space="preserve">1995 -&gt; See </w:t>
-      </w:r>
-      <w:proofErr w:type="spellStart"/>
-      <w:r>
-        <w:rPr>
-          <w:b/>
-          <w:bCs/>
-        </w:rPr>
-        <w:t>Wagle</w:t>
-      </w:r>
-      <w:proofErr w:type="spellEnd"/>
-      <w:r>
-        <w:t xml:space="preserve"> 1995</w:t>
-      </w:r>
+        <w:t xml:space="preserve"> pp.27-31.</w:t>
+      </w:r>
+    </w:p>
+    <w:p>
+      <w:pPr>
+        <w:rPr>
+          <w:color w:val="943634" w:themeColor="accent2" w:themeShade="BF"/>
+        </w:rPr>
+      </w:pPr>
     </w:p>
     <w:p>
       <w:pPr>

</xml_diff>